<commit_message>
(fix) changed motivation letter in home section
</commit_message>
<xml_diff>
--- a/src/assets/motivation.docx
+++ b/src/assets/motivation.docx
@@ -85,10 +85,10 @@
     <w:p/>
     <w:p>
       <w:r>
-        <w:t>Je suis actuellement en recherche d'une d'alternance à raison</w:t>
-      </w:r>
-      <w:r>
-        <w:t xml:space="preserve"> de 3 jours par semaine en entreprise et deux en formation.</w:t>
+        <w:t xml:space="preserve">Je suis actuellement en recherche d'une d'alternance </w:t>
+      </w:r>
+      <w:r>
+        <w:t>dont les modalités de présence en entreprise et en formation sont flexibles, adaptables aux besoins de l’employeur.</w:t>
       </w:r>
     </w:p>
     <w:p>
@@ -126,10 +126,7 @@
         <w:t>lassroo</w:t>
       </w:r>
       <w:r>
-        <w:t>m</w:t>
-      </w:r>
-      <w:r>
-        <w:t>s</w:t>
+        <w:t>ms</w:t>
       </w:r>
       <w:proofErr w:type="spellEnd"/>
       <w:r>
@@ -192,16 +189,7 @@
         <w:t xml:space="preserve"> six semaines intensives, </w:t>
       </w:r>
       <w:r>
-        <w:t xml:space="preserve">incluant des </w:t>
-      </w:r>
-      <w:r>
-        <w:t xml:space="preserve">projets </w:t>
-      </w:r>
-      <w:r>
-        <w:t>en</w:t>
-      </w:r>
-      <w:r>
-        <w:t xml:space="preserve"> Bash, C, PHP, SQL, CSS, HTML ou encore </w:t>
+        <w:t xml:space="preserve">incluant des projets en Bash, C, PHP, SQL, CSS, HTML ou encore </w:t>
       </w:r>
       <w:proofErr w:type="spellStart"/>
       <w:r>
@@ -209,22 +197,7 @@
       </w:r>
       <w:proofErr w:type="spellEnd"/>
       <w:r>
-        <w:t xml:space="preserve">, qui </w:t>
-      </w:r>
-      <w:r>
-        <w:t xml:space="preserve">ont pu être réalisés sous un environnement Linux (Debian). </w:t>
-      </w:r>
-      <w:r>
-        <w:t>Lors de ce début d’année, j’</w:t>
-      </w:r>
-      <w:r>
-        <w:t>ai également réalisé d’autres projets</w:t>
-      </w:r>
-      <w:r>
-        <w:t xml:space="preserve"> en école</w:t>
-      </w:r>
-      <w:r>
-        <w:t xml:space="preserve">, qu’il s’agisse de prototypage via </w:t>
+        <w:t xml:space="preserve">, qui ont pu être réalisés sous un environnement Linux (Debian). Lors de ce début d’année, j’ai également réalisé d’autres projets en école, qu’il s’agisse de prototypage via </w:t>
       </w:r>
       <w:proofErr w:type="spellStart"/>
       <w:r>
@@ -232,13 +205,7 @@
       </w:r>
       <w:proofErr w:type="spellEnd"/>
       <w:r>
-        <w:t xml:space="preserve">, </w:t>
-      </w:r>
-      <w:r>
-        <w:t xml:space="preserve">de conteneurisation via </w:t>
-      </w:r>
-      <w:r>
-        <w:t xml:space="preserve">Docker, ou encore l’utilisation de CMS tels que Wordpress, </w:t>
+        <w:t xml:space="preserve">, de conteneurisation via Docker, ou encore l’utilisation de CMS tels que Wordpress, </w:t>
       </w:r>
       <w:proofErr w:type="spellStart"/>
       <w:r>

</xml_diff>